<commit_message>
Removed excess phase, fixed hours calculation when you have parallel subjects, bunch of debug statements
</commit_message>
<xml_diff>
--- a/study-planner/libs/helios-ts/generated-docs/ScenarioCollage.docx
+++ b/study-planner/libs/helios-ts/generated-docs/ScenarioCollage.docx
@@ -52,7 +52,7 @@
                 <w:sz w:val="20"/>
                 <w:szCs w:val="20"/>
               </w:rPr>
-              <w:t xml:space="preserve">T1</w:t>
+              <w:t xml:space="preserve">today-2027</w:t>
             </w:r>
           </w:p>
           <w:p>
@@ -65,7 +65,7 @@
                 <w:sz w:val="16"/>
                 <w:szCs w:val="16"/>
               </w:rPr>
-              <w:t xml:space="preserve">Start: 2025-03-01</w:t>
+              <w:t xml:space="preserve">Start: 2025-11-01</w:t>
             </w:r>
           </w:p>
           <w:p>
@@ -91,7 +91,7 @@
                 <w:sz w:val="16"/>
                 <w:szCs w:val="16"/>
               </w:rPr>
-              <w:t xml:space="preserve">Duration: 2 years 2 months 4 weeks</w:t>
+              <w:t xml:space="preserve">Duration: 1 year 6 months 3 weeks</w:t>
             </w:r>
           </w:p>
           <w:p>

</xml_diff>